<commit_message>
reached Ex.29 need part H so i can continue
</commit_message>
<xml_diff>
--- a/hw1_S21.docx
+++ b/hw1_S21.docx
@@ -14360,7 +14360,14 @@
               <w:rFonts w:ascii="Cambria Math" w:eastAsiaTheme="minorEastAsia" w:hAnsi="Cambria Math"/>
               <w:highlight w:val="cyan"/>
             </w:rPr>
-            <m:t>∈map:0≤h</m:t>
+            <m:t>∈map:0≤</m:t>
+          </m:r>
+          <m:r>
+            <w:rPr>
+              <w:rFonts w:ascii="Cambria Math" w:eastAsiaTheme="minorEastAsia" w:hAnsi="Cambria Math"/>
+              <w:highlight w:val="cyan"/>
+            </w:rPr>
+            <m:t>h</m:t>
           </m:r>
           <m:d>
             <m:dPr>
@@ -14835,7 +14842,7 @@
       <w:pPr>
         <w:spacing w:after="0"/>
         <w:rPr>
-          <w:rFonts w:eastAsiaTheme="minorEastAsia" w:hint="cs"/>
+          <w:rFonts w:eastAsiaTheme="minorEastAsia"/>
           <w:highlight w:val="cyan"/>
           <w:rtl/>
         </w:rPr>
@@ -15304,6 +15311,9 @@
       </w:r>
       <m:oMath>
         <m:r>
+          <m:rPr>
+            <m:sty m:val="p"/>
+          </m:rPr>
           <w:rPr>
             <w:rFonts w:ascii="Cambria Math" w:eastAsiaTheme="minorEastAsia" w:hAnsi="Cambria Math" w:cs="Cambria Math" w:hint="cs"/>
             <w:highlight w:val="cyan"/>
@@ -15342,7 +15352,14 @@
               <w:rFonts w:ascii="Cambria Math" w:eastAsiaTheme="minorEastAsia" w:hAnsi="Cambria Math"/>
               <w:highlight w:val="cyan"/>
             </w:rPr>
-            <m:t>∈map:0≤h</m:t>
+            <m:t>∈map:0≤</m:t>
+          </m:r>
+          <m:r>
+            <w:rPr>
+              <w:rFonts w:ascii="Cambria Math" w:eastAsiaTheme="minorEastAsia" w:hAnsi="Cambria Math"/>
+              <w:highlight w:val="cyan"/>
+            </w:rPr>
+            <m:t>h</m:t>
           </m:r>
           <m:d>
             <m:dPr>
@@ -15482,7 +15499,7 @@
       <w:pPr>
         <w:spacing w:after="0"/>
         <w:rPr>
-          <w:rFonts w:eastAsiaTheme="minorEastAsia" w:hint="cs"/>
+          <w:rFonts w:eastAsiaTheme="minorEastAsia"/>
           <w:rtl/>
         </w:rPr>
       </w:pPr>
@@ -15529,7 +15546,7 @@
       <w:pPr>
         <w:spacing w:after="0"/>
         <w:rPr>
-          <w:rFonts w:eastAsiaTheme="minorEastAsia" w:hint="cs"/>
+          <w:rFonts w:eastAsiaTheme="minorEastAsia"/>
           <w:rtl/>
         </w:rPr>
       </w:pPr>
@@ -15634,7 +15651,7 @@
         <w:spacing w:after="0"/>
         <w:ind w:left="1080"/>
         <w:rPr>
-          <w:rFonts w:eastAsiaTheme="minorEastAsia" w:hint="cs"/>
+          <w:rFonts w:eastAsiaTheme="minorEastAsia"/>
           <w:sz w:val="16"/>
           <w:szCs w:val="16"/>
           <w:highlight w:val="cyan"/>
@@ -15710,7 +15727,7 @@
         <w:spacing w:after="0"/>
         <w:ind w:left="1080"/>
         <w:rPr>
-          <w:rFonts w:eastAsiaTheme="minorEastAsia" w:hint="cs"/>
+          <w:rFonts w:eastAsiaTheme="minorEastAsia"/>
           <w:highlight w:val="cyan"/>
           <w:rtl/>
         </w:rPr>
@@ -15886,14 +15903,7 @@
                 <w:rFonts w:ascii="Cambria Math" w:eastAsiaTheme="minorEastAsia" w:hAnsi="Cambria Math"/>
                 <w:highlight w:val="cyan"/>
               </w:rPr>
-              <m:t>manhattan distance</m:t>
-            </m:r>
-            <m:r>
-              <w:rPr>
-                <w:rFonts w:ascii="Cambria Math" w:eastAsiaTheme="minorEastAsia" w:hAnsi="Cambria Math"/>
-                <w:highlight w:val="cyan"/>
-              </w:rPr>
-              <m:t>(state)</m:t>
+              <m:t>manhattan distance(state)</m:t>
             </m:r>
           </m:num>
           <m:den>
@@ -15922,7 +15932,7 @@
         <w:spacing w:after="0"/>
         <w:ind w:left="1080"/>
         <w:rPr>
-          <w:rFonts w:eastAsiaTheme="minorEastAsia" w:hint="cs"/>
+          <w:rFonts w:eastAsiaTheme="minorEastAsia"/>
           <w:highlight w:val="cyan"/>
           <w:rtl/>
         </w:rPr>
@@ -16024,7 +16034,7 @@
         <w:spacing w:after="0"/>
         <w:ind w:left="1080"/>
         <w:rPr>
-          <w:rFonts w:eastAsiaTheme="minorEastAsia" w:hint="cs"/>
+          <w:rFonts w:eastAsiaTheme="minorEastAsia"/>
           <w:rtl/>
         </w:rPr>
       </w:pPr>
@@ -16731,21 +16741,7 @@
         <w:rPr>
           <w:rtl/>
         </w:rPr>
-        <w:t xml:space="preserve"> משקול</w:t>
-      </w:r>
-      <w:proofErr w:type="spellStart"/>
-      <w:r>
-        <w:rPr>
-          <w:rtl/>
-        </w:rPr>
-        <w:t>ות</w:t>
-      </w:r>
-      <w:proofErr w:type="spellEnd"/>
-      <w:r>
-        <w:rPr>
-          <w:rtl/>
-        </w:rPr>
-        <w:t xml:space="preserve"> </w:t>
+        <w:t xml:space="preserve"> משקולות </w:t>
       </w:r>
       <w:r>
         <w:rPr>
@@ -16879,20 +16875,33 @@
           <w:rFonts w:hint="cs"/>
           <w:rtl/>
         </w:rPr>
-        <w:t xml:space="preserve"> (בציר </w:t>
-      </w:r>
-      <w:r>
+        <w:t xml:space="preserve"> (</w:t>
+      </w:r>
+      <w:r>
+        <w:rPr>
+          <w:rFonts w:hint="cs"/>
+          <w:highlight w:val="yellow"/>
+          <w:rtl/>
+        </w:rPr>
+        <w:t xml:space="preserve">בציר </w:t>
+      </w:r>
+      <w:r>
+        <w:rPr>
+          <w:highlight w:val="yellow"/>
+        </w:rPr>
         <w:t>y</w:t>
       </w:r>
       <w:r>
         <w:rPr>
           <w:rFonts w:hint="cs"/>
+          <w:highlight w:val="yellow"/>
           <w:rtl/>
         </w:rPr>
         <w:t>)</w:t>
       </w:r>
       <w:r>
         <w:rPr>
+          <w:highlight w:val="yellow"/>
           <w:rtl/>
         </w:rPr>
         <w:t xml:space="preserve"> </w:t>
@@ -16901,6 +16910,7 @@
       <w:r>
         <w:rPr>
           <w:rFonts w:hint="cs"/>
+          <w:highlight w:val="yellow"/>
           <w:rtl/>
         </w:rPr>
         <w:t>כפונק</w:t>
@@ -16909,12 +16919,14 @@
       <w:r>
         <w:rPr>
           <w:rFonts w:hint="cs"/>
+          <w:highlight w:val="yellow"/>
           <w:rtl/>
         </w:rPr>
         <w:t>׳ של ה</w:t>
       </w:r>
       <w:r>
         <w:rPr>
+          <w:highlight w:val="yellow"/>
           <w:rtl/>
         </w:rPr>
         <w:t>משקל (אורך המסלול</w:t>
@@ -16922,12 +16934,14 @@
       <w:r>
         <w:rPr>
           <w:rFonts w:hint="cs"/>
+          <w:highlight w:val="yellow"/>
           <w:rtl/>
         </w:rPr>
         <w:t xml:space="preserve"> במקרה של בעיית המפה הבסיסית</w:t>
       </w:r>
       <w:r>
         <w:rPr>
+          <w:highlight w:val="yellow"/>
           <w:rtl/>
         </w:rPr>
         <w:t>)</w:t>
@@ -16935,9 +16949,17 @@
       <w:r>
         <w:rPr>
           <w:rFonts w:hint="cs"/>
-          <w:rtl/>
-        </w:rPr>
-        <w:t>. העקומה השנייה (האדומה)</w:t>
+          <w:highlight w:val="yellow"/>
+          <w:rtl/>
+        </w:rPr>
+        <w:t>. העקומה</w:t>
+      </w:r>
+      <w:r>
+        <w:rPr>
+          <w:rFonts w:hint="cs"/>
+          <w:rtl/>
+        </w:rPr>
+        <w:t xml:space="preserve"> השנייה (האדומה)</w:t>
       </w:r>
       <w:r>
         <w:rPr>
@@ -17106,348 +17128,24 @@
     <w:p>
       <w:pPr>
         <w:pStyle w:val="ListParagraph"/>
-        <w:rPr>
-          <w:rtl/>
-        </w:rPr>
-      </w:pPr>
-      <w:r>
-        <w:rPr>
-          <w:rFonts w:hint="cs"/>
-          <w:rtl/>
-        </w:rPr>
-        <w:t>ציינו אילו אזורים בגרף הם יותר כדאיים ואילו פחות</w:t>
-      </w:r>
-      <w:r>
-        <w:rPr>
-          <w:rFonts w:hint="cs"/>
-          <w:rtl/>
-        </w:rPr>
-        <w:t xml:space="preserve"> </w:t>
-      </w:r>
-      <w:r>
-        <w:rPr>
-          <w:rtl/>
-        </w:rPr>
-        <w:t>–</w:t>
-      </w:r>
-      <w:r>
-        <w:rPr>
-          <w:rFonts w:hint="cs"/>
-          <w:rtl/>
-        </w:rPr>
-        <w:t xml:space="preserve"> </w:t>
-      </w:r>
-      <w:r>
-        <w:rPr>
-          <w:rFonts w:hint="cs"/>
-          <w:rtl/>
-        </w:rPr>
-        <w:t>הסבירו למה</w:t>
-      </w:r>
-      <w:r>
-        <w:rPr>
-          <w:rFonts w:hint="cs"/>
-          <w:rtl/>
-        </w:rPr>
-        <w:t xml:space="preserve"> (עד 2 שורות). </w:t>
-      </w:r>
-    </w:p>
-    <w:p>
-      <w:pPr>
-        <w:pStyle w:val="ListParagraph"/>
-        <w:rPr>
-          <w:rFonts w:eastAsiaTheme="minorEastAsia"/>
-          <w:rtl/>
-        </w:rPr>
-      </w:pPr>
-      <w:r>
-        <w:rPr>
-          <w:rFonts w:eastAsiaTheme="minorEastAsia" w:hint="cs"/>
-          <w:rtl/>
-        </w:rPr>
-        <w:t xml:space="preserve">בכיתה למדתם כלל אצבע לפיו ״ככל ש- </w:t>
-      </w:r>
-      <w:r>
-        <w:rPr>
-          <w:rFonts w:eastAsiaTheme="minorEastAsia"/>
-        </w:rPr>
-        <w:t>w</w:t>
-      </w:r>
-      <w:r>
-        <w:rPr>
-          <w:rFonts w:eastAsiaTheme="minorEastAsia" w:hint="cs"/>
-          <w:rtl/>
-        </w:rPr>
-        <w:t xml:space="preserve"> קטן יותר כך הפתרון איכותי יותר ומס׳ הפיתוחים גדול יותר״. הכלל הנ״ל מצביע על מגמה כללית, אך איננו נכון באופן גורף (כלומר ייתכנו זוג ערכים </w:t>
-      </w:r>
-      <m:oMath>
-        <m:sSub>
-          <m:sSubPr>
-            <m:ctrlPr>
-              <w:rPr>
-                <w:rFonts w:ascii="Cambria Math" w:eastAsiaTheme="minorEastAsia" w:hAnsi="Cambria Math"/>
-                <w:i/>
-              </w:rPr>
-            </m:ctrlPr>
-          </m:sSubPr>
-          <m:e>
-            <m:r>
-              <w:rPr>
-                <w:rFonts w:ascii="Cambria Math" w:eastAsiaTheme="minorEastAsia" w:hAnsi="Cambria Math"/>
-              </w:rPr>
-              <m:t>w</m:t>
-            </m:r>
-          </m:e>
-          <m:sub>
-            <m:r>
-              <w:rPr>
-                <w:rFonts w:ascii="Cambria Math" w:eastAsiaTheme="minorEastAsia" w:hAnsi="Cambria Math"/>
-              </w:rPr>
-              <m:t>1</m:t>
-            </m:r>
-          </m:sub>
-        </m:sSub>
-        <m:r>
-          <w:rPr>
-            <w:rFonts w:ascii="Cambria Math" w:eastAsiaTheme="minorEastAsia" w:hAnsi="Cambria Math"/>
-          </w:rPr>
-          <m:t>&lt;</m:t>
-        </m:r>
-        <m:sSub>
-          <m:sSubPr>
-            <m:ctrlPr>
-              <w:rPr>
-                <w:rFonts w:ascii="Cambria Math" w:eastAsiaTheme="minorEastAsia" w:hAnsi="Cambria Math"/>
-                <w:i/>
-              </w:rPr>
-            </m:ctrlPr>
-          </m:sSubPr>
-          <m:e>
-            <m:r>
-              <w:rPr>
-                <w:rFonts w:ascii="Cambria Math" w:eastAsiaTheme="minorEastAsia" w:hAnsi="Cambria Math"/>
-              </w:rPr>
-              <m:t>w</m:t>
-            </m:r>
-          </m:e>
-          <m:sub>
-            <m:r>
-              <w:rPr>
-                <w:rFonts w:ascii="Cambria Math" w:eastAsiaTheme="minorEastAsia" w:hAnsi="Cambria Math"/>
-              </w:rPr>
-              <m:t>2</m:t>
-            </m:r>
-          </m:sub>
-        </m:sSub>
-      </m:oMath>
-      <w:r>
-        <w:rPr>
-          <w:rFonts w:eastAsiaTheme="minorEastAsia" w:hint="cs"/>
-          <w:rtl/>
-        </w:rPr>
-        <w:t xml:space="preserve"> עבורם הפתרון המתקבל עם </w:t>
-      </w:r>
-      <m:oMath>
-        <m:sSub>
-          <m:sSubPr>
-            <m:ctrlPr>
-              <w:rPr>
-                <w:rFonts w:ascii="Cambria Math" w:eastAsiaTheme="minorEastAsia" w:hAnsi="Cambria Math"/>
-                <w:i/>
-              </w:rPr>
-            </m:ctrlPr>
-          </m:sSubPr>
-          <m:e>
-            <m:r>
-              <w:rPr>
-                <w:rFonts w:ascii="Cambria Math" w:eastAsiaTheme="minorEastAsia" w:hAnsi="Cambria Math"/>
-              </w:rPr>
-              <m:t>w</m:t>
-            </m:r>
-          </m:e>
-          <m:sub>
-            <m:r>
-              <w:rPr>
-                <w:rFonts w:ascii="Cambria Math" w:eastAsiaTheme="minorEastAsia" w:hAnsi="Cambria Math"/>
-              </w:rPr>
-              <m:t>1</m:t>
-            </m:r>
-          </m:sub>
-        </m:sSub>
-      </m:oMath>
-      <w:r>
-        <w:rPr>
-          <w:rFonts w:eastAsiaTheme="minorEastAsia" w:hint="cs"/>
-          <w:rtl/>
-        </w:rPr>
-        <w:t xml:space="preserve"> פחות טוב מאשר הפתרון המתקבל עם </w:t>
-      </w:r>
-      <m:oMath>
-        <m:sSub>
-          <m:sSubPr>
-            <m:ctrlPr>
-              <w:rPr>
-                <w:rFonts w:ascii="Cambria Math" w:eastAsiaTheme="minorEastAsia" w:hAnsi="Cambria Math"/>
-                <w:i/>
-              </w:rPr>
-            </m:ctrlPr>
-          </m:sSubPr>
-          <m:e>
-            <m:r>
-              <w:rPr>
-                <w:rFonts w:ascii="Cambria Math" w:eastAsiaTheme="minorEastAsia" w:hAnsi="Cambria Math"/>
-              </w:rPr>
-              <m:t>w</m:t>
-            </m:r>
-          </m:e>
-          <m:sub>
-            <m:r>
-              <w:rPr>
-                <w:rFonts w:ascii="Cambria Math" w:eastAsiaTheme="minorEastAsia" w:hAnsi="Cambria Math"/>
-              </w:rPr>
-              <m:t>2</m:t>
-            </m:r>
-          </m:sub>
-        </m:sSub>
-      </m:oMath>
-      <w:r>
-        <w:rPr>
-          <w:rFonts w:eastAsiaTheme="minorEastAsia" w:hint="cs"/>
-          <w:rtl/>
-        </w:rPr>
-        <w:t xml:space="preserve"> ו/או מס׳ הפיתוחים עם </w:t>
-      </w:r>
-      <m:oMath>
-        <m:sSub>
-          <m:sSubPr>
-            <m:ctrlPr>
-              <w:rPr>
-                <w:rFonts w:ascii="Cambria Math" w:eastAsiaTheme="minorEastAsia" w:hAnsi="Cambria Math"/>
-                <w:i/>
-              </w:rPr>
-            </m:ctrlPr>
-          </m:sSubPr>
-          <m:e>
-            <m:r>
-              <w:rPr>
-                <w:rFonts w:ascii="Cambria Math" w:eastAsiaTheme="minorEastAsia" w:hAnsi="Cambria Math"/>
-              </w:rPr>
-              <m:t>w</m:t>
-            </m:r>
-          </m:e>
-          <m:sub>
-            <m:r>
-              <w:rPr>
-                <w:rFonts w:ascii="Cambria Math" w:eastAsiaTheme="minorEastAsia" w:hAnsi="Cambria Math"/>
-              </w:rPr>
-              <m:t>2</m:t>
-            </m:r>
-          </m:sub>
-        </m:sSub>
-      </m:oMath>
-      <w:r>
-        <w:rPr>
-          <w:rFonts w:eastAsiaTheme="minorEastAsia" w:hint="cs"/>
-          <w:rtl/>
-        </w:rPr>
-        <w:t xml:space="preserve"> גדול יותר ממס׳ הפיתוחים עם </w:t>
-      </w:r>
-      <m:oMath>
-        <m:sSub>
-          <m:sSubPr>
-            <m:ctrlPr>
-              <w:rPr>
-                <w:rFonts w:ascii="Cambria Math" w:eastAsiaTheme="minorEastAsia" w:hAnsi="Cambria Math"/>
-                <w:i/>
-              </w:rPr>
-            </m:ctrlPr>
-          </m:sSubPr>
-          <m:e>
-            <m:r>
-              <w:rPr>
-                <w:rFonts w:ascii="Cambria Math" w:eastAsiaTheme="minorEastAsia" w:hAnsi="Cambria Math"/>
-              </w:rPr>
-              <m:t>w</m:t>
-            </m:r>
-          </m:e>
-          <m:sub>
-            <m:r>
-              <w:rPr>
-                <w:rFonts w:ascii="Cambria Math" w:eastAsiaTheme="minorEastAsia" w:hAnsi="Cambria Math"/>
-              </w:rPr>
-              <m:t>1</m:t>
-            </m:r>
-          </m:sub>
-        </m:sSub>
-      </m:oMath>
-      <w:r>
-        <w:rPr>
-          <w:rFonts w:eastAsiaTheme="minorEastAsia" w:hint="cs"/>
-          <w:rtl/>
-        </w:rPr>
-        <w:t xml:space="preserve">). כיצד הכלל שהוזכר והדגש הנ״ל באים לידי ביטוי בתרשים שקיבלתם? (תשובה עד 4 שורות). </w:t>
-      </w:r>
-    </w:p>
-    <w:p>
-      <w:pPr>
-        <w:pStyle w:val="ListParagraph"/>
-      </w:pPr>
-      <w:r>
-        <w:rPr>
-          <w:rtl/>
-        </w:rPr>
-        <w:t xml:space="preserve">על </w:t>
-      </w:r>
-      <w:r>
-        <w:rPr>
-          <w:rFonts w:hint="cs"/>
-          <w:rtl/>
-        </w:rPr>
-        <w:t>התרשים</w:t>
-      </w:r>
-      <w:r>
-        <w:rPr>
-          <w:rtl/>
-        </w:rPr>
-        <w:t xml:space="preserve"> להראות כמו בדוגמה הזו (צורת העקומות עצמן עשויה להשתנות כמובן</w:t>
-      </w:r>
-      <w:r>
-        <w:t>(</w:t>
-      </w:r>
-      <w:r>
-        <w:rPr>
-          <w:rFonts w:hint="cs"/>
-          <w:rtl/>
-        </w:rPr>
-        <w:t>:</w:t>
-      </w:r>
-    </w:p>
-    <w:p>
-      <w:pPr>
-        <w:pStyle w:val="ListParagraph"/>
-        <w:rPr>
-          <w:rtl/>
-        </w:rPr>
       </w:pPr>
       <w:r>
         <w:rPr>
           <w:noProof/>
-          <w:rtl/>
-        </w:rPr>
-        <w:lastRenderedPageBreak/>
+        </w:rPr>
         <w:drawing>
-          <wp:anchor distT="0" distB="0" distL="114300" distR="114300" simplePos="0" relativeHeight="251658241" behindDoc="0" locked="0" layoutInCell="1" allowOverlap="1" wp14:anchorId="1FC5C59E" wp14:editId="6A521782">
+          <wp:anchor distT="0" distB="0" distL="114300" distR="114300" simplePos="0" relativeHeight="251662338" behindDoc="0" locked="0" layoutInCell="1" allowOverlap="1" wp14:anchorId="1F0BBB10" wp14:editId="65B06D74">
             <wp:simplePos x="0" y="0"/>
             <wp:positionH relativeFrom="column">
-              <wp:posOffset>2506980</wp:posOffset>
+              <wp:posOffset>2197735</wp:posOffset>
             </wp:positionH>
             <wp:positionV relativeFrom="paragraph">
-              <wp:posOffset>2540</wp:posOffset>
+              <wp:posOffset>170180</wp:posOffset>
             </wp:positionV>
-            <wp:extent cx="2306258" cy="1570732"/>
-            <wp:effectExtent l="0" t="0" r="5715" b="4445"/>
-            <wp:wrapTopAndBottom/>
-            <wp:docPr id="4" name="Picture 4" descr="Chart, line chart&#10;&#10;Description automatically generated"/>
+            <wp:extent cx="2854325" cy="2244725"/>
+            <wp:effectExtent l="0" t="0" r="3175" b="3175"/>
+            <wp:wrapSquare wrapText="bothSides"/>
+            <wp:docPr id="6" name="Picture 6"/>
             <wp:cNvGraphicFramePr>
               <a:graphicFrameLocks xmlns:a="http://schemas.openxmlformats.org/drawingml/2006/main" noChangeAspect="1"/>
             </wp:cNvGraphicFramePr>
@@ -17455,7 +17153,7 @@
               <a:graphicData uri="http://schemas.openxmlformats.org/drawingml/2006/picture">
                 <pic:pic xmlns:pic="http://schemas.openxmlformats.org/drawingml/2006/picture">
                   <pic:nvPicPr>
-                    <pic:cNvPr id="4" name="Picture 4" descr="Chart, line chart&#10;&#10;Description automatically generated"/>
+                    <pic:cNvPr id="6" name="Picture 6"/>
                     <pic:cNvPicPr/>
                   </pic:nvPicPr>
                   <pic:blipFill>
@@ -17473,7 +17171,7 @@
                   <pic:spPr>
                     <a:xfrm>
                       <a:off x="0" y="0"/>
-                      <a:ext cx="2306258" cy="1570732"/>
+                      <a:ext cx="2854325" cy="2244725"/>
                     </a:xfrm>
                     <a:prstGeom prst="rect">
                       <a:avLst/>
@@ -17482,20 +17180,946 @@
                 </pic:pic>
               </a:graphicData>
             </a:graphic>
-            <wp14:sizeRelH relativeFrom="page">
+            <wp14:sizeRelH relativeFrom="margin">
               <wp14:pctWidth>0</wp14:pctWidth>
             </wp14:sizeRelH>
-            <wp14:sizeRelV relativeFrom="page">
+            <wp14:sizeRelV relativeFrom="margin">
               <wp14:pctHeight>0</wp14:pctHeight>
             </wp14:sizeRelV>
           </wp:anchor>
         </w:drawing>
       </w:r>
-    </w:p>
-    <w:p>
-      <w:pPr>
-        <w:bidi w:val="0"/>
-        <w:spacing w:line="259" w:lineRule="auto"/>
+      <w:r>
+        <w:rPr>
+          <w:rFonts w:hint="cs"/>
+          <w:rtl/>
+        </w:rPr>
+        <w:t>ציינו אילו אזורים בגרף הם יותר כדאיים ואילו פחות</w:t>
+      </w:r>
+      <w:r>
+        <w:rPr>
+          <w:rFonts w:hint="cs"/>
+          <w:rtl/>
+        </w:rPr>
+        <w:t xml:space="preserve"> </w:t>
+      </w:r>
+      <w:r>
+        <w:rPr>
+          <w:rtl/>
+        </w:rPr>
+        <w:t>–</w:t>
+      </w:r>
+      <w:r>
+        <w:rPr>
+          <w:rFonts w:hint="cs"/>
+          <w:rtl/>
+        </w:rPr>
+        <w:t xml:space="preserve"> </w:t>
+      </w:r>
+      <w:r>
+        <w:rPr>
+          <w:rFonts w:hint="cs"/>
+          <w:rtl/>
+        </w:rPr>
+        <w:t>הסבירו למה</w:t>
+      </w:r>
+      <w:r>
+        <w:rPr>
+          <w:rFonts w:hint="cs"/>
+          <w:rtl/>
+        </w:rPr>
+        <w:t xml:space="preserve"> (עד 2 שורות). </w:t>
+      </w:r>
+    </w:p>
+    <w:p>
+      <w:pPr>
+        <w:pStyle w:val="ListParagraph"/>
+        <w:rPr>
+          <w:rFonts w:eastAsiaTheme="minorEastAsia"/>
+          <w:highlight w:val="red"/>
+          <w:rtl/>
+        </w:rPr>
+      </w:pPr>
+      <w:r>
+        <w:rPr>
+          <w:rFonts w:eastAsiaTheme="minorEastAsia" w:hint="cs"/>
+          <w:highlight w:val="red"/>
+          <w:rtl/>
+        </w:rPr>
+        <w:t xml:space="preserve">(לפי דעתי- </w:t>
+      </w:r>
+      <w:r>
+        <w:rPr>
+          <w:rFonts w:eastAsiaTheme="minorEastAsia" w:hint="cs"/>
+          <w:highlight w:val="red"/>
+        </w:rPr>
+        <w:t>ASK SOMEONE</w:t>
+      </w:r>
+      <w:r>
+        <w:rPr>
+          <w:rFonts w:eastAsiaTheme="minorEastAsia" w:hint="cs"/>
+          <w:highlight w:val="red"/>
+          <w:rtl/>
+        </w:rPr>
+        <w:t xml:space="preserve">) </w:t>
+      </w:r>
+    </w:p>
+    <w:p>
+      <w:pPr>
+        <w:pStyle w:val="ListParagraph"/>
+        <w:rPr>
+          <w:rFonts w:eastAsiaTheme="minorEastAsia"/>
+          <w:highlight w:val="red"/>
+          <w:rtl/>
+        </w:rPr>
+      </w:pPr>
+      <w:r>
+        <w:rPr>
+          <w:rFonts w:eastAsiaTheme="minorEastAsia" w:hint="cs"/>
+          <w:highlight w:val="red"/>
+          <w:rtl/>
+        </w:rPr>
+        <w:t xml:space="preserve">במקרה זה, בתחום </w:t>
+      </w:r>
+      <m:oMath>
+        <m:r>
+          <w:rPr>
+            <w:rFonts w:ascii="Cambria Math" w:eastAsiaTheme="minorEastAsia" w:hAnsi="Cambria Math"/>
+            <w:highlight w:val="red"/>
+          </w:rPr>
+          <m:t>0.5≤weight≤0.74</m:t>
+        </m:r>
+      </m:oMath>
+      <w:r>
+        <w:rPr>
+          <w:rFonts w:eastAsiaTheme="minorEastAsia" w:hint="cs"/>
+          <w:highlight w:val="red"/>
+          <w:rtl/>
+        </w:rPr>
+        <w:t xml:space="preserve"> מקבלים את הפתרון האופטימלי, אך משתמשים בלא מעט זיכרו</w:t>
+      </w:r>
+      <w:r>
+        <w:rPr>
+          <w:rFonts w:eastAsiaTheme="minorEastAsia"/>
+          <w:highlight w:val="red"/>
+          <w:rtl/>
+        </w:rPr>
+        <w:t>ן</w:t>
+      </w:r>
+      <w:r>
+        <w:rPr>
+          <w:rFonts w:eastAsiaTheme="minorEastAsia" w:hint="cs"/>
+          <w:highlight w:val="red"/>
+          <w:rtl/>
+        </w:rPr>
+        <w:t>, ב0.5 משתמשים פי ~14 זיכרון</w:t>
+      </w:r>
+      <w:r>
+        <w:rPr>
+          <w:rFonts w:eastAsiaTheme="minorEastAsia" w:hint="cs"/>
+          <w:highlight w:val="red"/>
+          <w:rtl/>
+        </w:rPr>
+        <w:t xml:space="preserve"> מ0.7</w:t>
+      </w:r>
+      <w:r>
+        <w:rPr>
+          <w:rFonts w:eastAsiaTheme="minorEastAsia" w:hint="cs"/>
+          <w:highlight w:val="red"/>
+          <w:rtl/>
+        </w:rPr>
+        <w:t xml:space="preserve"> </w:t>
+      </w:r>
+    </w:p>
+    <w:p>
+      <w:pPr>
+        <w:pStyle w:val="ListParagraph"/>
+        <w:rPr>
+          <w:rFonts w:eastAsiaTheme="minorEastAsia"/>
+          <w:highlight w:val="red"/>
+          <w:lang w:bidi="ar-SA"/>
+        </w:rPr>
+      </w:pPr>
+      <w:r>
+        <w:rPr>
+          <w:rFonts w:eastAsiaTheme="minorEastAsia" w:hint="cs"/>
+          <w:highlight w:val="red"/>
+          <w:rtl/>
+        </w:rPr>
+        <w:t xml:space="preserve">ולכן, יש </w:t>
+      </w:r>
+      <w:r>
+        <w:rPr>
+          <w:rFonts w:eastAsiaTheme="minorEastAsia"/>
+          <w:highlight w:val="red"/>
+          <w:lang w:bidi="ar-SA"/>
+        </w:rPr>
+        <w:t>tradeoff</w:t>
+      </w:r>
+      <w:r>
+        <w:rPr>
+          <w:rFonts w:eastAsiaTheme="minorEastAsia" w:hint="cs"/>
+          <w:highlight w:val="red"/>
+          <w:rtl/>
+        </w:rPr>
+        <w:t xml:space="preserve"> בין הזיכרון לאופטימליות הפתרון, וזמן מציאת הפתרון, ולכן האזור שכד</w:t>
+      </w:r>
+      <w:r>
+        <w:rPr>
+          <w:rFonts w:eastAsiaTheme="minorEastAsia" w:hint="cs"/>
+          <w:highlight w:val="red"/>
+          <w:rtl/>
+        </w:rPr>
+        <w:t>א</w:t>
+      </w:r>
+      <w:r>
+        <w:rPr>
+          <w:rFonts w:eastAsiaTheme="minorEastAsia" w:hint="cs"/>
+          <w:highlight w:val="red"/>
+          <w:rtl/>
+        </w:rPr>
+        <w:t xml:space="preserve">י לעבוד בו </w:t>
+      </w:r>
+      <w:r>
+        <w:rPr>
+          <w:rFonts w:eastAsiaTheme="minorEastAsia" w:hint="cs"/>
+          <w:highlight w:val="red"/>
+          <w:rtl/>
+        </w:rPr>
+        <w:t>ה</w:t>
+      </w:r>
+      <w:r>
+        <w:rPr>
+          <w:rFonts w:eastAsiaTheme="minorEastAsia" w:hint="cs"/>
+          <w:highlight w:val="red"/>
+          <w:rtl/>
+        </w:rPr>
+        <w:t xml:space="preserve">וא </w:t>
+      </w:r>
+    </w:p>
+    <w:p>
+      <w:pPr>
+        <w:pStyle w:val="ListParagraph"/>
+        <w:rPr>
+          <w:rFonts w:eastAsiaTheme="minorEastAsia"/>
+        </w:rPr>
+      </w:pPr>
+      <m:oMathPara>
+        <m:oMath>
+          <m:r>
+            <w:rPr>
+              <w:rFonts w:ascii="Cambria Math" w:eastAsiaTheme="minorEastAsia" w:hAnsi="Cambria Math"/>
+              <w:highlight w:val="red"/>
+            </w:rPr>
+            <m:t>0.7≤weight≤0.8</m:t>
+          </m:r>
+        </m:oMath>
+      </m:oMathPara>
+    </w:p>
+    <w:p>
+      <w:pPr>
+        <w:pStyle w:val="ListParagraph"/>
+        <w:rPr>
+          <w:rFonts w:eastAsiaTheme="minorEastAsia"/>
+          <w:color w:val="FF0000"/>
+        </w:rPr>
+      </w:pPr>
+      <w:r>
+        <w:rPr>
+          <w:rFonts w:eastAsiaTheme="minorEastAsia" w:hint="cs"/>
+          <w:color w:val="FF0000"/>
+          <w:rtl/>
+        </w:rPr>
+        <w:t>**** אבל זה לא דווקא נכון לכל בעיה, ולכל יוריסטיקה קבילה, ולכן 0.5 היא הנקודה היחידה שמבטיחה אופטימליות של הפתרון</w:t>
+      </w:r>
+    </w:p>
+    <w:p>
+      <w:pPr>
+        <w:pStyle w:val="ListParagraph"/>
+        <w:rPr>
+          <w:rFonts w:eastAsiaTheme="minorEastAsia"/>
+          <w:rtl/>
+        </w:rPr>
+      </w:pPr>
+    </w:p>
+    <w:p>
+      <w:pPr>
+        <w:pStyle w:val="ListParagraph"/>
+        <w:rPr>
+          <w:rFonts w:eastAsiaTheme="minorEastAsia"/>
+          <w:rtl/>
+        </w:rPr>
+      </w:pPr>
+      <w:r>
+        <w:rPr>
+          <w:rFonts w:eastAsiaTheme="minorEastAsia" w:hint="cs"/>
+          <w:rtl/>
+        </w:rPr>
+        <w:t xml:space="preserve">בכיתה למדתם כלל אצבע לפיו ״ככל ש- </w:t>
+      </w:r>
+      <w:r>
+        <w:rPr>
+          <w:rFonts w:eastAsiaTheme="minorEastAsia"/>
+        </w:rPr>
+        <w:t>w</w:t>
+      </w:r>
+      <w:r>
+        <w:rPr>
+          <w:rFonts w:eastAsiaTheme="minorEastAsia" w:hint="cs"/>
+          <w:rtl/>
+        </w:rPr>
+        <w:t xml:space="preserve"> קטן יותר כך הפתרון איכותי יותר ומס׳ הפיתוחים גדול יותר״. הכלל הנ״ל מצביע על מגמה כללית, אך איננו נכון באופן גורף (כלומר ייתכנו זוג ערכים </w:t>
+      </w:r>
+      <m:oMath>
+        <m:sSub>
+          <m:sSubPr>
+            <m:ctrlPr>
+              <w:rPr>
+                <w:rFonts w:ascii="Cambria Math" w:eastAsiaTheme="minorEastAsia" w:hAnsi="Cambria Math"/>
+                <w:i/>
+              </w:rPr>
+            </m:ctrlPr>
+          </m:sSubPr>
+          <m:e>
+            <m:r>
+              <w:rPr>
+                <w:rFonts w:ascii="Cambria Math" w:eastAsiaTheme="minorEastAsia" w:hAnsi="Cambria Math"/>
+              </w:rPr>
+              <m:t>w</m:t>
+            </m:r>
+          </m:e>
+          <m:sub>
+            <m:r>
+              <w:rPr>
+                <w:rFonts w:ascii="Cambria Math" w:eastAsiaTheme="minorEastAsia" w:hAnsi="Cambria Math"/>
+              </w:rPr>
+              <m:t>1</m:t>
+            </m:r>
+          </m:sub>
+        </m:sSub>
+        <m:r>
+          <w:rPr>
+            <w:rFonts w:ascii="Cambria Math" w:eastAsiaTheme="minorEastAsia" w:hAnsi="Cambria Math"/>
+          </w:rPr>
+          <m:t>&lt;</m:t>
+        </m:r>
+        <m:sSub>
+          <m:sSubPr>
+            <m:ctrlPr>
+              <w:rPr>
+                <w:rFonts w:ascii="Cambria Math" w:eastAsiaTheme="minorEastAsia" w:hAnsi="Cambria Math"/>
+                <w:i/>
+              </w:rPr>
+            </m:ctrlPr>
+          </m:sSubPr>
+          <m:e>
+            <m:r>
+              <w:rPr>
+                <w:rFonts w:ascii="Cambria Math" w:eastAsiaTheme="minorEastAsia" w:hAnsi="Cambria Math"/>
+              </w:rPr>
+              <m:t>w</m:t>
+            </m:r>
+          </m:e>
+          <m:sub>
+            <m:r>
+              <w:rPr>
+                <w:rFonts w:ascii="Cambria Math" w:eastAsiaTheme="minorEastAsia" w:hAnsi="Cambria Math"/>
+              </w:rPr>
+              <m:t>2</m:t>
+            </m:r>
+          </m:sub>
+        </m:sSub>
+      </m:oMath>
+      <w:r>
+        <w:rPr>
+          <w:rFonts w:eastAsiaTheme="minorEastAsia" w:hint="cs"/>
+          <w:rtl/>
+        </w:rPr>
+        <w:t xml:space="preserve"> עבורם הפתרון המתקבל עם </w:t>
+      </w:r>
+      <m:oMath>
+        <m:sSub>
+          <m:sSubPr>
+            <m:ctrlPr>
+              <w:rPr>
+                <w:rFonts w:ascii="Cambria Math" w:eastAsiaTheme="minorEastAsia" w:hAnsi="Cambria Math"/>
+                <w:i/>
+              </w:rPr>
+            </m:ctrlPr>
+          </m:sSubPr>
+          <m:e>
+            <m:r>
+              <w:rPr>
+                <w:rFonts w:ascii="Cambria Math" w:eastAsiaTheme="minorEastAsia" w:hAnsi="Cambria Math"/>
+              </w:rPr>
+              <m:t>w</m:t>
+            </m:r>
+          </m:e>
+          <m:sub>
+            <m:r>
+              <w:rPr>
+                <w:rFonts w:ascii="Cambria Math" w:eastAsiaTheme="minorEastAsia" w:hAnsi="Cambria Math"/>
+              </w:rPr>
+              <m:t>1</m:t>
+            </m:r>
+          </m:sub>
+        </m:sSub>
+      </m:oMath>
+      <w:r>
+        <w:rPr>
+          <w:rFonts w:eastAsiaTheme="minorEastAsia" w:hint="cs"/>
+          <w:rtl/>
+        </w:rPr>
+        <w:t xml:space="preserve"> פחות טוב מאשר הפתרון המתקבל עם </w:t>
+      </w:r>
+      <m:oMath>
+        <m:sSub>
+          <m:sSubPr>
+            <m:ctrlPr>
+              <w:rPr>
+                <w:rFonts w:ascii="Cambria Math" w:eastAsiaTheme="minorEastAsia" w:hAnsi="Cambria Math"/>
+                <w:i/>
+              </w:rPr>
+            </m:ctrlPr>
+          </m:sSubPr>
+          <m:e>
+            <m:r>
+              <w:rPr>
+                <w:rFonts w:ascii="Cambria Math" w:eastAsiaTheme="minorEastAsia" w:hAnsi="Cambria Math"/>
+              </w:rPr>
+              <m:t>w</m:t>
+            </m:r>
+          </m:e>
+          <m:sub>
+            <m:r>
+              <w:rPr>
+                <w:rFonts w:ascii="Cambria Math" w:eastAsiaTheme="minorEastAsia" w:hAnsi="Cambria Math"/>
+              </w:rPr>
+              <m:t>2</m:t>
+            </m:r>
+          </m:sub>
+        </m:sSub>
+      </m:oMath>
+      <w:r>
+        <w:rPr>
+          <w:rFonts w:eastAsiaTheme="minorEastAsia" w:hint="cs"/>
+          <w:rtl/>
+        </w:rPr>
+        <w:t xml:space="preserve"> ו/או מס׳ הפיתוחים עם </w:t>
+      </w:r>
+      <m:oMath>
+        <m:sSub>
+          <m:sSubPr>
+            <m:ctrlPr>
+              <w:rPr>
+                <w:rFonts w:ascii="Cambria Math" w:eastAsiaTheme="minorEastAsia" w:hAnsi="Cambria Math"/>
+                <w:i/>
+              </w:rPr>
+            </m:ctrlPr>
+          </m:sSubPr>
+          <m:e>
+            <m:r>
+              <w:rPr>
+                <w:rFonts w:ascii="Cambria Math" w:eastAsiaTheme="minorEastAsia" w:hAnsi="Cambria Math"/>
+              </w:rPr>
+              <m:t>w</m:t>
+            </m:r>
+          </m:e>
+          <m:sub>
+            <m:r>
+              <w:rPr>
+                <w:rFonts w:ascii="Cambria Math" w:eastAsiaTheme="minorEastAsia" w:hAnsi="Cambria Math"/>
+              </w:rPr>
+              <m:t>2</m:t>
+            </m:r>
+          </m:sub>
+        </m:sSub>
+      </m:oMath>
+      <w:r>
+        <w:rPr>
+          <w:rFonts w:eastAsiaTheme="minorEastAsia" w:hint="cs"/>
+          <w:rtl/>
+        </w:rPr>
+        <w:t xml:space="preserve"> גדול יותר ממס׳ הפיתוחים עם </w:t>
+      </w:r>
+      <m:oMath>
+        <m:sSub>
+          <m:sSubPr>
+            <m:ctrlPr>
+              <w:rPr>
+                <w:rFonts w:ascii="Cambria Math" w:eastAsiaTheme="minorEastAsia" w:hAnsi="Cambria Math"/>
+                <w:i/>
+              </w:rPr>
+            </m:ctrlPr>
+          </m:sSubPr>
+          <m:e>
+            <m:r>
+              <w:rPr>
+                <w:rFonts w:ascii="Cambria Math" w:eastAsiaTheme="minorEastAsia" w:hAnsi="Cambria Math"/>
+              </w:rPr>
+              <m:t>w</m:t>
+            </m:r>
+          </m:e>
+          <m:sub>
+            <m:r>
+              <w:rPr>
+                <w:rFonts w:ascii="Cambria Math" w:eastAsiaTheme="minorEastAsia" w:hAnsi="Cambria Math"/>
+              </w:rPr>
+              <m:t>1</m:t>
+            </m:r>
+          </m:sub>
+        </m:sSub>
+      </m:oMath>
+      <w:r>
+        <w:rPr>
+          <w:rFonts w:eastAsiaTheme="minorEastAsia" w:hint="cs"/>
+          <w:rtl/>
+        </w:rPr>
+        <w:t xml:space="preserve">). כיצד הכלל שהוזכר והדגש הנ״ל באים לידי ביטוי בתרשים שקיבלתם? (תשובה עד 4 שורות). </w:t>
+      </w:r>
+    </w:p>
+    <w:p>
+      <w:pPr>
+        <w:pStyle w:val="ListParagraph"/>
+      </w:pPr>
+    </w:p>
+    <w:p>
+      <w:pPr>
+        <w:pStyle w:val="ListParagraph"/>
+        <w:rPr>
+          <w:rFonts w:eastAsiaTheme="minorEastAsia"/>
+        </w:rPr>
+      </w:pPr>
+      <w:r>
+        <w:rPr>
+          <w:rFonts w:hint="cs"/>
+          <w:highlight w:val="cyan"/>
+          <w:rtl/>
+        </w:rPr>
+        <w:t xml:space="preserve">אם נסתכל על התחום </w:t>
+      </w:r>
+      <m:oMath>
+        <m:r>
+          <w:rPr>
+            <w:rFonts w:ascii="Cambria Math" w:eastAsiaTheme="minorEastAsia" w:hAnsi="Cambria Math"/>
+            <w:highlight w:val="cyan"/>
+          </w:rPr>
+          <m:t>0.5≤weight≤0.8</m:t>
+        </m:r>
+      </m:oMath>
+      <w:r>
+        <w:rPr>
+          <w:rFonts w:eastAsiaTheme="minorEastAsia" w:hint="cs"/>
+          <w:highlight w:val="cyan"/>
+          <w:rtl/>
+        </w:rPr>
+        <w:t xml:space="preserve"> ככל ש </w:t>
+      </w:r>
+      <m:oMath>
+        <m:r>
+          <w:rPr>
+            <w:rFonts w:ascii="Cambria Math" w:eastAsiaTheme="minorEastAsia" w:hAnsi="Cambria Math"/>
+            <w:highlight w:val="cyan"/>
+          </w:rPr>
+          <m:t>w</m:t>
+        </m:r>
+      </m:oMath>
+      <w:r>
+        <w:rPr>
+          <w:rFonts w:eastAsiaTheme="minorEastAsia" w:hint="cs"/>
+          <w:highlight w:val="cyan"/>
+          <w:rtl/>
+        </w:rPr>
+        <w:t xml:space="preserve"> קטן אנו מקבלים פתרון יותר איכותי (או אותו פתרון אופטימלי), ומספר הפיתוחים גדל, אך זה לא דווקא נכון, אם נסתכל על התחום </w:t>
+      </w:r>
+      <m:oMath>
+        <m:r>
+          <w:rPr>
+            <w:rFonts w:ascii="Cambria Math" w:eastAsiaTheme="minorEastAsia" w:hAnsi="Cambria Math"/>
+            <w:highlight w:val="cyan"/>
+          </w:rPr>
+          <m:t>0.85≤weight≤0.88</m:t>
+        </m:r>
+      </m:oMath>
+      <w:r>
+        <w:rPr>
+          <w:rFonts w:eastAsiaTheme="minorEastAsia" w:hint="cs"/>
+          <w:highlight w:val="cyan"/>
+          <w:rtl/>
+        </w:rPr>
+        <w:t xml:space="preserve"> מתקיים כי אם נקטין את </w:t>
+      </w:r>
+      <m:oMath>
+        <m:r>
+          <w:rPr>
+            <w:rFonts w:ascii="Cambria Math" w:eastAsiaTheme="minorEastAsia" w:hAnsi="Cambria Math"/>
+            <w:highlight w:val="cyan"/>
+          </w:rPr>
+          <m:t>w</m:t>
+        </m:r>
+      </m:oMath>
+      <w:r>
+        <w:rPr>
+          <w:rFonts w:eastAsiaTheme="minorEastAsia" w:hint="cs"/>
+          <w:highlight w:val="cyan"/>
+          <w:rtl/>
+        </w:rPr>
+        <w:t xml:space="preserve"> נקבל פתרון פחות טוב, ומספר הפיתוחים גד</w:t>
+      </w:r>
+      <w:r>
+        <w:rPr>
+          <w:rFonts w:eastAsiaTheme="minorEastAsia" w:hint="cs"/>
+          <w:highlight w:val="cyan"/>
+          <w:rtl/>
+        </w:rPr>
+        <w:t>ל</w:t>
+      </w:r>
+      <w:r>
+        <w:rPr>
+          <w:rFonts w:eastAsiaTheme="minorEastAsia" w:hint="cs"/>
+          <w:highlight w:val="cyan"/>
+          <w:rtl/>
+        </w:rPr>
+        <w:t>.</w:t>
+      </w:r>
+    </w:p>
+    <w:p>
+      <w:pPr>
+        <w:pStyle w:val="ListParagraph"/>
+        <w:rPr>
+          <w:rFonts w:eastAsiaTheme="minorEastAsia"/>
+          <w:rtl/>
+        </w:rPr>
+      </w:pPr>
+    </w:p>
+    <w:p>
+      <w:pPr>
+        <w:pStyle w:val="ListParagraph"/>
+        <w:rPr>
+          <w:rFonts w:eastAsiaTheme="minorEastAsia"/>
+          <w:rtl/>
+        </w:rPr>
+      </w:pPr>
+    </w:p>
+    <w:p>
+      <w:pPr>
+        <w:pStyle w:val="ListParagraph"/>
+        <w:rPr>
+          <w:rFonts w:eastAsiaTheme="minorEastAsia"/>
+          <w:rtl/>
+        </w:rPr>
+      </w:pPr>
+    </w:p>
+    <w:p>
+      <w:pPr>
+        <w:pStyle w:val="ListParagraph"/>
+        <w:rPr>
+          <w:rFonts w:eastAsiaTheme="minorEastAsia"/>
+          <w:rtl/>
+        </w:rPr>
+      </w:pPr>
+    </w:p>
+    <w:p>
+      <w:pPr>
+        <w:pStyle w:val="ListParagraph"/>
+        <w:rPr>
+          <w:rFonts w:eastAsiaTheme="minorEastAsia"/>
+          <w:rtl/>
+        </w:rPr>
+      </w:pPr>
+    </w:p>
+    <w:p>
+      <w:pPr>
+        <w:pStyle w:val="ListParagraph"/>
+        <w:rPr>
+          <w:rFonts w:eastAsiaTheme="minorEastAsia"/>
+          <w:rtl/>
+        </w:rPr>
+      </w:pPr>
+    </w:p>
+    <w:p>
+      <w:pPr>
+        <w:pStyle w:val="ListParagraph"/>
+        <w:rPr>
+          <w:rFonts w:eastAsiaTheme="minorEastAsia"/>
+          <w:rtl/>
+        </w:rPr>
+      </w:pPr>
+    </w:p>
+    <w:p>
+      <w:pPr>
+        <w:pStyle w:val="ListParagraph"/>
+        <w:rPr>
+          <w:rFonts w:eastAsiaTheme="minorEastAsia"/>
+          <w:rtl/>
+        </w:rPr>
+      </w:pPr>
+    </w:p>
+    <w:p>
+      <w:pPr>
+        <w:pStyle w:val="ListParagraph"/>
+        <w:rPr>
+          <w:rFonts w:eastAsiaTheme="minorEastAsia"/>
+          <w:rtl/>
+        </w:rPr>
+      </w:pPr>
+    </w:p>
+    <w:p>
+      <w:pPr>
+        <w:pStyle w:val="ListParagraph"/>
+        <w:rPr>
+          <w:rFonts w:eastAsiaTheme="minorEastAsia"/>
+          <w:rtl/>
+        </w:rPr>
+      </w:pPr>
+    </w:p>
+    <w:p>
+      <w:pPr>
+        <w:pStyle w:val="ListParagraph"/>
+        <w:rPr>
+          <w:rFonts w:eastAsiaTheme="minorEastAsia"/>
+          <w:rtl/>
+        </w:rPr>
+      </w:pPr>
+    </w:p>
+    <w:p>
+      <w:pPr>
+        <w:pStyle w:val="ListParagraph"/>
+        <w:rPr>
+          <w:rFonts w:eastAsiaTheme="minorEastAsia"/>
+          <w:rtl/>
+        </w:rPr>
+      </w:pPr>
+    </w:p>
+    <w:p>
+      <w:pPr>
+        <w:pStyle w:val="ListParagraph"/>
+        <w:rPr>
+          <w:rFonts w:eastAsiaTheme="minorEastAsia"/>
+          <w:rtl/>
+        </w:rPr>
+      </w:pPr>
+    </w:p>
+    <w:p>
+      <w:pPr>
+        <w:pStyle w:val="ListParagraph"/>
+        <w:rPr>
+          <w:rFonts w:eastAsiaTheme="minorEastAsia"/>
+          <w:rtl/>
+        </w:rPr>
+      </w:pPr>
+    </w:p>
+    <w:p>
+      <w:pPr>
+        <w:pStyle w:val="ListParagraph"/>
+        <w:rPr>
+          <w:rFonts w:eastAsiaTheme="minorEastAsia"/>
+          <w:rtl/>
+        </w:rPr>
+      </w:pPr>
+    </w:p>
+    <w:p>
+      <w:pPr>
+        <w:pStyle w:val="ListParagraph"/>
+        <w:rPr>
+          <w:rFonts w:eastAsiaTheme="minorEastAsia"/>
+          <w:rtl/>
+        </w:rPr>
+      </w:pPr>
+    </w:p>
+    <w:p>
+      <w:pPr>
+        <w:pStyle w:val="ListParagraph"/>
+        <w:rPr>
+          <w:rFonts w:eastAsiaTheme="minorEastAsia"/>
+          <w:rtl/>
+        </w:rPr>
+      </w:pPr>
+    </w:p>
+    <w:p>
+      <w:pPr>
+        <w:pStyle w:val="ListParagraph"/>
+        <w:rPr>
+          <w:rFonts w:eastAsiaTheme="minorEastAsia"/>
+          <w:rtl/>
+        </w:rPr>
+      </w:pPr>
+    </w:p>
+    <w:p>
+      <w:pPr>
+        <w:pStyle w:val="ListParagraph"/>
+        <w:rPr>
+          <w:rFonts w:eastAsiaTheme="minorEastAsia"/>
+          <w:rtl/>
+        </w:rPr>
+      </w:pPr>
+    </w:p>
+    <w:p>
+      <w:pPr>
+        <w:pStyle w:val="ListParagraph"/>
+        <w:rPr>
+          <w:rFonts w:eastAsiaTheme="minorEastAsia"/>
+          <w:rtl/>
+        </w:rPr>
+      </w:pPr>
+    </w:p>
+    <w:p>
+      <w:pPr>
+        <w:pStyle w:val="ListParagraph"/>
+        <w:rPr>
+          <w:rFonts w:eastAsiaTheme="minorEastAsia"/>
+          <w:rtl/>
+        </w:rPr>
+      </w:pPr>
+    </w:p>
+    <w:p>
+      <w:pPr>
+        <w:pStyle w:val="ListParagraph"/>
+        <w:rPr>
+          <w:rFonts w:eastAsiaTheme="minorEastAsia"/>
+          <w:rtl/>
+        </w:rPr>
+      </w:pPr>
+    </w:p>
+    <w:p>
+      <w:pPr>
+        <w:pStyle w:val="ListParagraph"/>
+        <w:rPr>
+          <w:rFonts w:eastAsiaTheme="minorEastAsia"/>
+          <w:rtl/>
+        </w:rPr>
+      </w:pPr>
+    </w:p>
+    <w:p>
+      <w:pPr>
+        <w:pStyle w:val="ListParagraph"/>
+        <w:rPr>
+          <w:rFonts w:eastAsiaTheme="minorEastAsia"/>
+          <w:rtl/>
+        </w:rPr>
+      </w:pPr>
+    </w:p>
+    <w:p>
+      <w:pPr>
+        <w:pStyle w:val="ListParagraph"/>
+        <w:rPr>
+          <w:rFonts w:eastAsiaTheme="minorEastAsia"/>
+          <w:rtl/>
+        </w:rPr>
+      </w:pPr>
+    </w:p>
+    <w:p>
+      <w:pPr>
+        <w:pStyle w:val="ListParagraph"/>
+        <w:rPr>
+          <w:rFonts w:eastAsiaTheme="minorEastAsia"/>
+          <w:rtl/>
+        </w:rPr>
+      </w:pPr>
+    </w:p>
+    <w:p>
+      <w:pPr>
+        <w:pStyle w:val="ListParagraph"/>
+        <w:rPr>
+          <w:rFonts w:eastAsiaTheme="minorEastAsia"/>
+          <w:rtl/>
+        </w:rPr>
+      </w:pPr>
+    </w:p>
+    <w:p>
+      <w:pPr>
+        <w:pStyle w:val="ListParagraph"/>
+        <w:rPr>
+          <w:rFonts w:eastAsiaTheme="minorEastAsia"/>
+          <w:rtl/>
+        </w:rPr>
+      </w:pPr>
+    </w:p>
+    <w:p>
+      <w:pPr>
+        <w:pStyle w:val="ListParagraph"/>
+        <w:rPr>
+          <w:rFonts w:eastAsiaTheme="minorEastAsia"/>
+          <w:rtl/>
+        </w:rPr>
+      </w:pPr>
+    </w:p>
+    <w:p>
+      <w:pPr>
+        <w:pStyle w:val="ListParagraph"/>
+        <w:rPr>
+          <w:rFonts w:eastAsiaTheme="minorEastAsia"/>
+          <w:rtl/>
+        </w:rPr>
+      </w:pPr>
+    </w:p>
+    <w:p>
+      <w:pPr>
+        <w:pStyle w:val="ListParagraph"/>
+        <w:rPr>
+          <w:rFonts w:eastAsiaTheme="minorEastAsia"/>
+          <w:rtl/>
+        </w:rPr>
+      </w:pPr>
+    </w:p>
+    <w:p>
+      <w:pPr>
+        <w:pStyle w:val="ListParagraph"/>
+        <w:rPr>
+          <w:rFonts w:eastAsiaTheme="minorEastAsia"/>
+          <w:rtl/>
+        </w:rPr>
+      </w:pPr>
+    </w:p>
+    <w:p>
+      <w:pPr>
+        <w:pStyle w:val="ListParagraph"/>
+        <w:rPr>
+          <w:rFonts w:eastAsiaTheme="minorEastAsia"/>
+          <w:rtl/>
+        </w:rPr>
+      </w:pPr>
+    </w:p>
+    <w:p>
+      <w:pPr>
+        <w:pStyle w:val="ListParagraph"/>
+        <w:rPr>
+          <w:rFonts w:eastAsiaTheme="minorEastAsia"/>
+          <w:rtl/>
+        </w:rPr>
+      </w:pPr>
+    </w:p>
+    <w:p>
+      <w:pPr>
+        <w:pStyle w:val="ListParagraph"/>
+        <w:rPr>
+          <w:rFonts w:eastAsiaTheme="minorEastAsia"/>
+        </w:rPr>
+      </w:pPr>
+    </w:p>
+    <w:p>
+      <w:pPr>
+        <w:rPr>
+          <w:rtl/>
+        </w:rPr>
+      </w:pPr>
+    </w:p>
+    <w:p>
+      <w:pPr>
+        <w:rPr>
+          <w:rtl/>
+        </w:rPr>
+      </w:pPr>
+    </w:p>
+    <w:p>
+      <w:pPr>
+        <w:rPr>
+          <w:rtl/>
+        </w:rPr>
+      </w:pPr>
+    </w:p>
+    <w:p>
+      <w:pPr>
         <w:rPr>
           <w:rFonts w:asciiTheme="majorHAnsi" w:eastAsiaTheme="majorEastAsia" w:hAnsiTheme="majorHAnsi"/>
           <w:bCs/>
@@ -17505,12 +18129,6 @@
           <w:rtl/>
         </w:rPr>
       </w:pPr>
-      <w:r>
-        <w:rPr>
-          <w:rtl/>
-        </w:rPr>
-        <w:br w:type="page"/>
-      </w:r>
     </w:p>
     <w:p>
       <w:pPr>
@@ -23269,7 +23887,6 @@
         </w:rPr>
         <w:t>במידה ואתם משתמשים ב</w:t>
       </w:r>
-      <w:proofErr w:type="spellStart"/>
       <w:r>
         <w:rPr>
           <w:sz w:val="16"/>
@@ -23277,7 +23894,6 @@
         </w:rPr>
         <w:t>VSCode</w:t>
       </w:r>
-      <w:proofErr w:type="spellEnd"/>
       <w:r>
         <w:rPr>
           <w:rFonts w:hint="cs"/>
@@ -23303,21 +23919,12 @@
         </w:rPr>
         <w:t>) בשם ״</w:t>
       </w:r>
-      <w:proofErr w:type="spellStart"/>
       <w:r>
         <w:rPr>
           <w:sz w:val="16"/>
           <w:szCs w:val="16"/>
         </w:rPr>
-        <w:t>Todo</w:t>
-      </w:r>
-      <w:proofErr w:type="spellEnd"/>
-      <w:r>
-        <w:rPr>
-          <w:sz w:val="16"/>
-          <w:szCs w:val="16"/>
-        </w:rPr>
-        <w:t xml:space="preserve"> Tree</w:t>
+        <w:t>Todo Tree</w:t>
       </w:r>
       <w:r>
         <w:rPr>

</xml_diff>

<commit_message>
all wet part is done, must re-check everything before submitting
</commit_message>
<xml_diff>
--- a/hw1_S21.docx
+++ b/hw1_S21.docx
@@ -20829,9 +20829,6 @@
       <w:pPr>
         <w:pStyle w:val="ListParagraph"/>
         <w:spacing w:line="259" w:lineRule="auto"/>
-        <w:rPr>
-          <w:rtl/>
-        </w:rPr>
       </w:pPr>
       <w:r>
         <w:rPr>
@@ -21041,11 +21038,96 @@
     </w:p>
     <w:p>
       <w:pPr>
+        <w:pStyle w:val="ListParagraph"/>
         <w:spacing w:line="259" w:lineRule="auto"/>
         <w:rPr>
-          <w:rtl/>
-        </w:rPr>
-      </w:pPr>
+          <w:b/>
+          <w:bCs/>
+          <w:rtl/>
+        </w:rPr>
+      </w:pPr>
+      <w:r>
+        <w:rPr>
+          <w:b/>
+          <w:bCs/>
+          <w:highlight w:val="yellow"/>
+        </w:rPr>
+        <w:t xml:space="preserve">time:   1.46   #dev: 2705    |space|: 2606     </w:t>
+      </w:r>
+      <w:proofErr w:type="spellStart"/>
+      <w:r>
+        <w:rPr>
+          <w:b/>
+          <w:bCs/>
+          <w:highlight w:val="yellow"/>
+        </w:rPr>
+        <w:t>total_g_cost</w:t>
+      </w:r>
+      <w:proofErr w:type="spellEnd"/>
+      <w:r>
+        <w:rPr>
+          <w:b/>
+          <w:bCs/>
+          <w:highlight w:val="yellow"/>
+        </w:rPr>
+        <w:t>:     5.99946   |path|: 109</w:t>
+      </w:r>
+    </w:p>
+    <w:p>
+      <w:pPr>
+        <w:spacing w:line="259" w:lineRule="auto"/>
+        <w:rPr>
+          <w:rtl/>
+        </w:rPr>
+      </w:pPr>
+      <w:r>
+        <w:rPr>
+          <w:rFonts w:hint="cs"/>
+          <w:rtl/>
+        </w:rPr>
+        <w:t>לא</w:t>
+      </w:r>
+      <w:r>
+        <w:rPr>
+          <w:rFonts w:hint="cs"/>
+          <w:rtl/>
+        </w:rPr>
+        <w:t xml:space="preserve">, למרות שצפינו שהצמתים שמפתחים לפי היוריסטיקה על ה </w:t>
+      </w:r>
+      <w:r>
+        <w:rPr>
+          <w:rFonts w:hint="cs"/>
+        </w:rPr>
+        <w:t>FOCAL</w:t>
+      </w:r>
+      <w:r>
+        <w:rPr>
+          <w:rFonts w:hint="cs"/>
+          <w:rtl/>
+        </w:rPr>
+        <w:t xml:space="preserve"> יאפשרו לנו להתקדם יותר למטרה, אך זה לא היה המקרה, בנוסף לזה שהמימוש של ה</w:t>
+      </w:r>
+      <w:r>
+        <w:rPr>
+          <w:rFonts w:hint="cs"/>
+        </w:rPr>
+        <w:t>FOCAL</w:t>
+      </w:r>
+      <w:r>
+        <w:rPr>
+          <w:rFonts w:hint="cs"/>
+          <w:rtl/>
+        </w:rPr>
+        <w:t xml:space="preserve"> לא מספיק יעיל.  </w:t>
+      </w:r>
+      <w:r>
+        <w:rPr>
+          <w:rFonts w:hint="cs"/>
+          <w:highlight w:val="red"/>
+          <w:rtl/>
+        </w:rPr>
+        <w:t>מה לסביר יותר?</w:t>
+      </w:r>
     </w:p>
     <w:p>
       <w:pPr>
@@ -21218,6 +21300,56 @@
     </w:p>
     <w:p>
       <w:pPr>
+        <w:spacing w:line="259" w:lineRule="auto"/>
+      </w:pPr>
+      <w:r>
+        <w:rPr>
+          <w:rFonts w:hint="cs"/>
+          <w:highlight w:val="cyan"/>
+          <w:rtl/>
+        </w:rPr>
+        <w:t xml:space="preserve">אלגוריתם </w:t>
+      </w:r>
+      <w:r>
+        <w:rPr>
+          <w:rFonts w:hint="cs"/>
+          <w:highlight w:val="cyan"/>
+        </w:rPr>
+        <w:t>IDA</w:t>
+      </w:r>
+      <w:r>
+        <w:rPr>
+          <w:rFonts w:hint="cs"/>
+          <w:highlight w:val="cyan"/>
+          <w:rtl/>
+        </w:rPr>
+        <w:t xml:space="preserve">* חוסך בזיכרון (לעומת </w:t>
+      </w:r>
+      <w:r>
+        <w:rPr>
+          <w:rFonts w:hint="cs"/>
+          <w:highlight w:val="cyan"/>
+        </w:rPr>
+        <w:t>A</w:t>
+      </w:r>
+      <w:r>
+        <w:rPr>
+          <w:rFonts w:hint="cs"/>
+          <w:highlight w:val="cyan"/>
+          <w:rtl/>
+        </w:rPr>
+        <w:t xml:space="preserve">*), בכך שהוא מחזיק רשימה מוגבלת של צמתי </w:t>
+      </w:r>
+      <w:r>
+        <w:rPr>
+          <w:rFonts w:hint="cs"/>
+          <w:highlight w:val="cyan"/>
+        </w:rPr>
+        <w:t>OPEN</w:t>
+      </w:r>
+    </w:p>
+    <w:p>
+      <w:pPr>
         <w:pStyle w:val="ListParagraph"/>
         <w:numPr>
           <w:ilvl w:val="0"/>
@@ -21311,7 +21443,22 @@
           <w:rFonts w:hint="cs"/>
           <w:rtl/>
         </w:rPr>
-        <w:t xml:space="preserve"> שהגדרנו בתרגיל.</w:t>
+        <w:t xml:space="preserve"> שהגדרנו </w:t>
+      </w:r>
+      <w:r>
+        <w:rPr>
+          <w:rFonts w:hint="cs"/>
+          <w:highlight w:val="red"/>
+          <w:rtl/>
+        </w:rPr>
+        <w:t>בתרגיל</w:t>
+      </w:r>
+      <w:r>
+        <w:rPr>
+          <w:rFonts w:hint="cs"/>
+          <w:rtl/>
+        </w:rPr>
+        <w:t>.</w:t>
       </w:r>
     </w:p>
     <w:p>
@@ -21384,6 +21531,19 @@
           <w:rtl/>
         </w:rPr>
         <w:t>?</w:t>
+      </w:r>
+    </w:p>
+    <w:p>
+      <w:pPr>
+        <w:spacing w:line="259" w:lineRule="auto"/>
+      </w:pPr>
+      <w:r>
+        <w:rPr>
+          <w:rFonts w:hint="cs"/>
+          <w:highlight w:val="cyan"/>
+          <w:rtl/>
+        </w:rPr>
+        <w:t>מדד הזמן, נאלצים לחזור על אותו מסלול חיפוש מספר פעמים עד שנמצא את המסלול הדרוש.</w:t>
       </w:r>
     </w:p>
     <w:p>
@@ -22800,6 +22960,7 @@
         <w:rPr>
           <w:rtl/>
         </w:rPr>
+        <w:lastRenderedPageBreak/>
         <w:br w:type="page"/>
       </w:r>
     </w:p>

</xml_diff>